<commit_message>
Personal Development Report changes and some Project Proposal changes
</commit_message>
<xml_diff>
--- a/Documentation/Game recommendation system - Project Proposal_v3.docx
+++ b/Documentation/Game recommendation system - Project Proposal_v3.docx
@@ -895,7 +895,7 @@
                 <w:noProof/>
                 <w:webHidden/>
               </w:rPr>
-              <w:t>6</w:t>
+              <w:t>7</w:t>
             </w:r>
             <w:r>
               <w:rPr>
@@ -965,7 +965,7 @@
                 <w:noProof/>
                 <w:webHidden/>
               </w:rPr>
-              <w:t>7</w:t>
+              <w:t>8</w:t>
             </w:r>
             <w:r>
               <w:rPr>
@@ -1035,7 +1035,7 @@
                 <w:noProof/>
                 <w:webHidden/>
               </w:rPr>
-              <w:t>8</w:t>
+              <w:t>10</w:t>
             </w:r>
             <w:r>
               <w:rPr>
@@ -1105,7 +1105,7 @@
                 <w:noProof/>
                 <w:webHidden/>
               </w:rPr>
-              <w:t>11</w:t>
+              <w:t>13</w:t>
             </w:r>
             <w:r>
               <w:rPr>
@@ -1175,7 +1175,7 @@
                 <w:noProof/>
                 <w:webHidden/>
               </w:rPr>
-              <w:t>12</w:t>
+              <w:t>13</w:t>
             </w:r>
             <w:r>
               <w:rPr>
@@ -1245,7 +1245,7 @@
                 <w:noProof/>
                 <w:webHidden/>
               </w:rPr>
-              <w:t>18</w:t>
+              <w:t>19</w:t>
             </w:r>
             <w:r>
               <w:rPr>
@@ -1317,7 +1317,7 @@
                 <w:noProof/>
                 <w:webHidden/>
               </w:rPr>
-              <w:t>18</w:t>
+              <w:t>19</w:t>
             </w:r>
             <w:r>
               <w:rPr>
@@ -1389,7 +1389,7 @@
                 <w:noProof/>
                 <w:webHidden/>
               </w:rPr>
-              <w:t>18</w:t>
+              <w:t>19</w:t>
             </w:r>
             <w:r>
               <w:rPr>
@@ -1461,7 +1461,7 @@
                 <w:noProof/>
                 <w:webHidden/>
               </w:rPr>
-              <w:t>18</w:t>
+              <w:t>19</w:t>
             </w:r>
             <w:r>
               <w:rPr>
@@ -1533,7 +1533,7 @@
                 <w:noProof/>
                 <w:webHidden/>
               </w:rPr>
-              <w:t>18</w:t>
+              <w:t>19</w:t>
             </w:r>
             <w:r>
               <w:rPr>
@@ -1605,7 +1605,7 @@
                 <w:noProof/>
                 <w:webHidden/>
               </w:rPr>
-              <w:t>18</w:t>
+              <w:t>19</w:t>
             </w:r>
             <w:r>
               <w:rPr>
@@ -1677,7 +1677,7 @@
                 <w:noProof/>
                 <w:webHidden/>
               </w:rPr>
-              <w:t>19</w:t>
+              <w:t>20</w:t>
             </w:r>
             <w:r>
               <w:rPr>
@@ -1749,7 +1749,7 @@
                 <w:noProof/>
                 <w:webHidden/>
               </w:rPr>
-              <w:t>19</w:t>
+              <w:t>20</w:t>
             </w:r>
             <w:r>
               <w:rPr>
@@ -1819,7 +1819,7 @@
                 <w:noProof/>
                 <w:webHidden/>
               </w:rPr>
-              <w:t>19</w:t>
+              <w:t>20</w:t>
             </w:r>
             <w:r>
               <w:rPr>
@@ -1890,7 +1890,7 @@
                 <w:noProof/>
                 <w:webHidden/>
               </w:rPr>
-              <w:t>19</w:t>
+              <w:t>21</w:t>
             </w:r>
             <w:r>
               <w:rPr>
@@ -1955,6 +1955,7 @@
       </w:r>
       <w:bookmarkEnd w:id="1"/>
     </w:p>
+    <w:p/>
     <w:p>
       <w:r>
         <w:t>The goal of this project is to create a recommendation system that allows a user to find similar video games to the one they have chosen. This w</w:t>
@@ -2142,6 +2143,7 @@
       </w:r>
       <w:bookmarkEnd w:id="3"/>
     </w:p>
+    <w:p/>
     <w:p>
       <w:r>
         <w:t xml:space="preserve">People who enjoy playing </w:t>
@@ -2337,11 +2339,34 @@
     <w:p>
       <w:r>
         <w:tab/>
-        <w:t>We will first get a suitable dataset that would give us the necessary information to help us create such a system. Afterwords we will see which recommendation algorithm works best in our case and</w:t>
-      </w:r>
-      <w:r>
-        <w:t xml:space="preserve"> find a suitable model to train. Afterwards inferencing will be done as a way of testing out the project and seeing if the recommendations work as expected.</w:t>
-      </w:r>
+        <w:t xml:space="preserve">We will first get a suitable dataset that would give us the necessary information to help us create such a system. </w:t>
+      </w:r>
+      <w:r>
+        <w:t xml:space="preserve">There are many ways or places to find one – Kaggle, Maven Analytics or even just Google Dataset Search. </w:t>
+      </w:r>
+      <w:r>
+        <w:t>Afterwords we will see which recommendation algorithm works best in our case and</w:t>
+      </w:r>
+      <w:r>
+        <w:t xml:space="preserve"> find a suitable model to train. </w:t>
+      </w:r>
+      <w:r>
+        <w:t xml:space="preserve">Finaly, </w:t>
+      </w:r>
+      <w:r>
+        <w:t>inferencing</w:t>
+      </w:r>
+      <w:r>
+        <w:t xml:space="preserve"> will be done as a way of testing out the project and seeing if the recommendations work as expected.</w:t>
+      </w:r>
+      <w:r>
+        <w:t xml:space="preserve"> The idea of the project is to see 5 games that are similar to the one that has been </w:t>
+      </w:r>
+      <w:proofErr w:type="gramStart"/>
+      <w:r>
+        <w:t>chosen</w:t>
+      </w:r>
+      <w:proofErr w:type="gramEnd"/>
     </w:p>
     <w:p/>
     <w:p/>
@@ -2351,13 +2376,13 @@
     <w:p/>
     <w:p/>
     <w:p/>
+    <w:p/>
     <w:p>
       <w:pPr>
         <w:pStyle w:val="Heading1"/>
       </w:pPr>
       <w:bookmarkStart w:id="6" w:name="_Toc164168508"/>
       <w:r>
-        <w:lastRenderedPageBreak/>
         <w:t>2.Domain understanding</w:t>
       </w:r>
       <w:bookmarkEnd w:id="6"/>
@@ -2601,7 +2626,6 @@
       </w:r>
     </w:p>
     <w:p/>
-    <w:p/>
     <w:p>
       <w:pPr>
         <w:ind w:firstLine="720"/>
@@ -2684,21 +2708,90 @@
       <w:pPr>
         <w:ind w:firstLine="720"/>
       </w:pPr>
-      <w:r>
-        <w:t xml:space="preserve">Recommendation systems operate on the principle of predicting user preferences based on historical data. This data can include user ratings, browsing history, purchase history, and interactions with other users. The system </w:t>
-      </w:r>
-      <w:r>
-        <w:t>analyses</w:t>
-      </w:r>
-      <w:r>
-        <w:t xml:space="preserve"> this data to identify patterns and correlations that can be used to predict future preferences.</w:t>
-      </w:r>
-      <w:r>
-        <w:t xml:space="preserve"> Not only that but it also tracks the similarities between products that a user has been interested in.</w:t>
-      </w:r>
-      <w:r>
-        <w:t xml:space="preserve"> </w:t>
-      </w:r>
+    </w:p>
+    <w:p>
+      <w:pPr>
+        <w:ind w:firstLine="720"/>
+      </w:pPr>
+      <w:r>
+        <w:t>Recommendation systems are sophisticated algorithms designed to enhance user experience by predicting their preferences based on an analysis of historical data. This data encompasses a variety of user interactions, including ratings given to products or services, browsing habits, purchase history, and even social interactions with other users on the platform.</w:t>
+      </w:r>
+    </w:p>
+    <w:p>
+      <w:pPr>
+        <w:ind w:firstLine="720"/>
+      </w:pPr>
+    </w:p>
+    <w:p>
+      <w:pPr>
+        <w:ind w:firstLine="720"/>
+      </w:pPr>
+      <w:r>
+        <w:t>By scrutinizing this data, recommendation systems unearth valuable patterns and correlations, discovering insights into user behaviour that might otherwise remain hidden. These insights serve as the foundation for predicting future preferences accurately.</w:t>
+      </w:r>
+    </w:p>
+    <w:p>
+      <w:pPr>
+        <w:ind w:firstLine="720"/>
+      </w:pPr>
+    </w:p>
+    <w:p>
+      <w:pPr>
+        <w:ind w:firstLine="720"/>
+      </w:pPr>
+      <w:r>
+        <w:t>However, the functionality of recommendation systems extends beyond mere prediction. They also excel in identifying similarities between products or services that align with a user's interests. This capability enables them to offer recommendations not only based on explicit user preferences but also on implicit preferences inferred from past behaviour.</w:t>
+      </w:r>
+    </w:p>
+    <w:p>
+      <w:pPr>
+        <w:ind w:firstLine="720"/>
+      </w:pPr>
+    </w:p>
+    <w:p>
+      <w:pPr>
+        <w:ind w:firstLine="720"/>
+      </w:pPr>
+      <w:r>
+        <w:t>Sometimes it is even possible that a recommendation system is a little bit misguided.  There have been times when a model for example is fed information in the form of ‘To see later’ or ‘Wishlist’, just for it to be something different from what their interests are. In that case, it is highly possible to differentiate the difference between what a user thinks they would like versus what they are actually interested in and follow.</w:t>
+      </w:r>
+    </w:p>
+    <w:p>
+      <w:pPr>
+        <w:ind w:firstLine="720"/>
+      </w:pPr>
+    </w:p>
+    <w:p>
+      <w:pPr>
+        <w:ind w:firstLine="720"/>
+      </w:pPr>
+      <w:r>
+        <w:t xml:space="preserve">In essence, recommendation systems operate as intelligent assistants, leveraging the power of data analysis to tailor suggestions that cater to individual tastes and preferences. Through continuous learning and refinement, these systems strive to deliver personalized recommendations that resonate with users, </w:t>
+      </w:r>
+      <w:r>
+        <w:t xml:space="preserve">trying to </w:t>
+      </w:r>
+      <w:proofErr w:type="gramStart"/>
+      <w:r>
+        <w:t>enhancing</w:t>
+      </w:r>
+      <w:proofErr w:type="gramEnd"/>
+      <w:r>
+        <w:t xml:space="preserve"> their overall experience and satisfaction</w:t>
+      </w:r>
+      <w:r>
+        <w:t>, although it is possible that sometimes it takes a bit more time.</w:t>
+      </w:r>
+    </w:p>
+    <w:p>
+      <w:pPr>
+        <w:ind w:firstLine="720"/>
+      </w:pPr>
+    </w:p>
+    <w:p>
+      <w:pPr>
+        <w:ind w:firstLine="720"/>
+      </w:pPr>
     </w:p>
     <w:p>
       <w:pPr>
@@ -2731,6 +2824,7 @@
           <w:szCs w:val="30"/>
           <w:u w:val="single"/>
         </w:rPr>
+        <w:lastRenderedPageBreak/>
         <w:t xml:space="preserve">2.4 </w:t>
       </w:r>
       <w:r>
@@ -2844,6 +2938,7 @@
         <w:t xml:space="preserve"> the target user based on their interactions with items and recommends items that those similar users have liked.</w:t>
       </w:r>
     </w:p>
+    <w:p/>
     <w:p>
       <w:pPr>
         <w:pStyle w:val="ListParagraph"/>
@@ -2905,6 +3000,12 @@
       <w:r>
         <w:t>- Hybrid recommendation systems combine multiple recommendation techniques to provide more accurate and diverse recommendations. By leveraging both content-based and collaborative filtering methods, hybrid systems can overcome the limitations of individual approaches and offer improved recommendation quality.</w:t>
       </w:r>
+    </w:p>
+    <w:p>
+      <w:pPr>
+        <w:pStyle w:val="ListParagraph"/>
+        <w:ind w:left="360"/>
+      </w:pPr>
     </w:p>
     <w:p>
       <w:pPr>
@@ -3135,7 +3236,15 @@
         <w:ind w:left="792"/>
       </w:pPr>
       <w:r>
-        <w:t xml:space="preserve">The usage of kNN is understandable in this case. This is because the fact that it is an algorithm that is used for the purposes of classification, but in this case, it would be used not on a </w:t>
+        <w:t xml:space="preserve">The usage of </w:t>
+      </w:r>
+      <w:proofErr w:type="spellStart"/>
+      <w:r>
+        <w:t>kNN</w:t>
+      </w:r>
+      <w:proofErr w:type="spellEnd"/>
+      <w:r>
+        <w:t xml:space="preserve"> is understandable in this case. This is because the fact that it is an algorithm that is used for the purposes of classification, but in this case, it would be used not on a </w:t>
       </w:r>
       <w:proofErr w:type="gramStart"/>
       <w:r>
@@ -3189,55 +3298,24 @@
     </w:p>
     <w:p>
       <w:pPr>
-        <w:tabs>
-          <w:tab w:val="left" w:pos="2480"/>
-        </w:tabs>
-        <w:ind w:left="360"/>
-      </w:pPr>
-      <w:r>
-        <w:t xml:space="preserve"> </w:t>
-      </w:r>
-    </w:p>
-    <w:p>
-      <w:pPr>
         <w:pStyle w:val="ListParagraph"/>
         <w:tabs>
           <w:tab w:val="left" w:pos="2480"/>
         </w:tabs>
         <w:ind w:left="792"/>
       </w:pPr>
-      <w:r>
-        <w:t xml:space="preserve">Something somethings </w:t>
-      </w:r>
-      <w:proofErr w:type="spellStart"/>
-      <w:r>
-        <w:t>somethings</w:t>
-      </w:r>
-      <w:proofErr w:type="spellEnd"/>
-      <w:r>
-        <w:t xml:space="preserve"> something</w:t>
-      </w:r>
-    </w:p>
-    <w:p>
-      <w:pPr>
-        <w:tabs>
-          <w:tab w:val="left" w:pos="2480"/>
-          <w:tab w:val="left" w:pos="6449"/>
-        </w:tabs>
-      </w:pPr>
-      <w:r>
-        <w:tab/>
-      </w:r>
-      <w:r>
-        <w:tab/>
-      </w:r>
-    </w:p>
-    <w:p>
-      <w:pPr>
-        <w:tabs>
-          <w:tab w:val="left" w:pos="2480"/>
-        </w:tabs>
-      </w:pPr>
+    </w:p>
+    <w:p>
+      <w:pPr>
+        <w:pStyle w:val="ListParagraph"/>
+        <w:tabs>
+          <w:tab w:val="left" w:pos="2480"/>
+        </w:tabs>
+        <w:ind w:left="792"/>
+      </w:pPr>
+      <w:r>
+        <w:t>This way it is even easier to visualize the difference between the different ratings of the user and the item. By doing so we can have a better understanding of what is up to their interests and what did they previously enjoy.</w:t>
+      </w:r>
     </w:p>
     <w:p>
       <w:pPr>
@@ -3383,6 +3461,7 @@
         </w:tabs>
       </w:pPr>
       <w:r>
+        <w:lastRenderedPageBreak/>
         <w:t xml:space="preserve">TF-IDF (Term Frequency-Inverse Document Frequency): This technique is used to reflect how important a word is to a document in a collection or corpus. It can be used to represent items in a way that highlights their most </w:t>
       </w:r>
       <w:r>
@@ -3400,6 +3479,32 @@
         </w:tabs>
         <w:ind w:left="792"/>
       </w:pPr>
+    </w:p>
+    <w:p>
+      <w:pPr>
+        <w:pStyle w:val="ListParagraph"/>
+        <w:tabs>
+          <w:tab w:val="left" w:pos="2480"/>
+        </w:tabs>
+        <w:ind w:left="792"/>
+      </w:pPr>
+      <w:r>
+        <w:t xml:space="preserve">It can be used to not only </w:t>
+      </w:r>
+      <w:proofErr w:type="gramStart"/>
+      <w:r>
+        <w:t>look into</w:t>
+      </w:r>
+      <w:proofErr w:type="gramEnd"/>
+      <w:r>
+        <w:t xml:space="preserve"> the features of a game as in the columns, but we could dive deeper into the ‘description’ that a certain game has been given</w:t>
+      </w:r>
+      <w:r>
+        <w:t>. This way it can look not only for the characteristics of the product, but also the keywords that are associated with it.</w:t>
+      </w:r>
+      <w:r>
+        <w:t xml:space="preserve"> </w:t>
+      </w:r>
     </w:p>
     <w:p>
       <w:pPr>
@@ -3462,6 +3567,26 @@
       <w:r>
         <w:t>Hybrid Recommender Systems: These systems combine collaborative filtering and content-based filtering to leverage the strengths of both approaches. They can provide more accurate recommendations by considering both the similarity between users and the similarity between items.</w:t>
       </w:r>
+      <w:r>
+        <w:t xml:space="preserve"> Not only that but they do deal well with the other problem that can occur when it comes to for example the collaborative filtering – </w:t>
+      </w:r>
+      <w:r>
+        <w:t xml:space="preserve">the ‘Cold Start’. This is the problem happens at the beginning. Because of the lack of knowledge that an algorithm has about you it will recommend you things that are not that close to </w:t>
+      </w:r>
+      <w:proofErr w:type="gramStart"/>
+      <w:r>
+        <w:t>you</w:t>
+      </w:r>
+      <w:proofErr w:type="gramEnd"/>
+      <w:r>
+        <w:t xml:space="preserve"> liking, but by creating a hybrid </w:t>
+      </w:r>
+      <w:r>
+        <w:t>model</w:t>
+      </w:r>
+      <w:r>
+        <w:t xml:space="preserve">, it does eliminate this problem. </w:t>
+      </w:r>
     </w:p>
     <w:p>
       <w:pPr>
@@ -3545,6 +3670,27 @@
     </w:p>
     <w:p>
       <w:pPr>
+        <w:tabs>
+          <w:tab w:val="left" w:pos="2480"/>
+        </w:tabs>
+      </w:pPr>
+    </w:p>
+    <w:p>
+      <w:pPr>
+        <w:tabs>
+          <w:tab w:val="left" w:pos="2480"/>
+        </w:tabs>
+      </w:pPr>
+    </w:p>
+    <w:p>
+      <w:pPr>
+        <w:tabs>
+          <w:tab w:val="left" w:pos="2480"/>
+        </w:tabs>
+      </w:pPr>
+    </w:p>
+    <w:p>
+      <w:pPr>
         <w:pStyle w:val="ListParagraph"/>
         <w:numPr>
           <w:ilvl w:val="0"/>
@@ -3586,7 +3732,6 @@
         </w:tabs>
       </w:pPr>
       <w:r>
-        <w:lastRenderedPageBreak/>
         <w:t>Ensemble Recommendation Systems: These systems combine predictions from multiple recommendation algorithms to improve the overall recommendation quality. Techniques like bagging and boosting can be used to combine the strengths of different algorithms.</w:t>
       </w:r>
     </w:p>
@@ -3617,6 +3762,7 @@
           <w:b/>
           <w:bCs/>
         </w:rPr>
+        <w:lastRenderedPageBreak/>
         <w:t>Graph-Based Algorithms</w:t>
       </w:r>
     </w:p>
@@ -4043,14 +4189,6 @@
           <w:tab w:val="left" w:pos="2480"/>
         </w:tabs>
       </w:pPr>
-    </w:p>
-    <w:p>
-      <w:pPr>
-        <w:pStyle w:val="ListParagraph"/>
-        <w:tabs>
-          <w:tab w:val="left" w:pos="2480"/>
-        </w:tabs>
-      </w:pPr>
       <w:hyperlink w:anchor="_5.Bibliography" w:history="1">
         <w:r>
           <w:rPr>
@@ -4078,6 +4216,42 @@
     </w:p>
     <w:p>
       <w:pPr>
+        <w:pStyle w:val="ListParagraph"/>
+        <w:tabs>
+          <w:tab w:val="left" w:pos="2480"/>
+        </w:tabs>
+      </w:pPr>
+    </w:p>
+    <w:p>
+      <w:pPr>
+        <w:pStyle w:val="ListParagraph"/>
+        <w:tabs>
+          <w:tab w:val="left" w:pos="2480"/>
+        </w:tabs>
+      </w:pPr>
+      <w:r>
+        <w:lastRenderedPageBreak/>
+        <w:t xml:space="preserve">Overall recommendation system </w:t>
+      </w:r>
+      <w:proofErr w:type="gramStart"/>
+      <w:r>
+        <w:t>do</w:t>
+      </w:r>
+      <w:proofErr w:type="gramEnd"/>
+      <w:r>
+        <w:t xml:space="preserve"> operate mainly on data, but sometimes if some if it is not there or changing rapidly – the algorithms do seem to start missing the whole point and cannot keep up with what the user is actually interested in, which is after all the whole point of the system. </w:t>
+      </w:r>
+      <w:proofErr w:type="gramStart"/>
+      <w:r>
+        <w:t>So</w:t>
+      </w:r>
+      <w:proofErr w:type="gramEnd"/>
+      <w:r>
+        <w:t xml:space="preserve"> it is quite possible that the algorithm may start lacking which is fixable with time, but with the ever so changing nature of the human, it would be quite difficult to do so.</w:t>
+      </w:r>
+    </w:p>
+    <w:p>
+      <w:pPr>
         <w:tabs>
           <w:tab w:val="left" w:pos="2480"/>
         </w:tabs>
@@ -4215,54 +4389,11 @@
         <w:t>)</w:t>
       </w:r>
     </w:p>
-    <w:p>
-      <w:pPr>
-        <w:pStyle w:val="ListParagraph"/>
-      </w:pPr>
-    </w:p>
     <w:p/>
     <w:p>
-      <w:pPr>
-        <w:pStyle w:val="ListParagraph"/>
-        <w:tabs>
-          <w:tab w:val="left" w:pos="2480"/>
-        </w:tabs>
-      </w:pPr>
-    </w:p>
-    <w:p>
-      <w:pPr>
-        <w:tabs>
-          <w:tab w:val="left" w:pos="2480"/>
-        </w:tabs>
-      </w:pPr>
-    </w:p>
-    <w:p>
-      <w:pPr>
-        <w:tabs>
-          <w:tab w:val="left" w:pos="2480"/>
-        </w:tabs>
-      </w:pPr>
-    </w:p>
-    <w:p>
-      <w:pPr>
-        <w:tabs>
-          <w:tab w:val="left" w:pos="2480"/>
-        </w:tabs>
-      </w:pPr>
-    </w:p>
-    <w:p>
-      <w:pPr>
-        <w:tabs>
-          <w:tab w:val="left" w:pos="2480"/>
-        </w:tabs>
-      </w:pPr>
-    </w:p>
-    <w:p>
-      <w:pPr>
-        <w:tabs>
-          <w:tab w:val="left" w:pos="2480"/>
-        </w:tabs>
-      </w:pPr>
+      <w:r>
+        <w:t>But let us be honest, if it is created by someone, there is a reason for it. Who uses recommendations systems nowadays and who has the most accurate ones – big companies like Netflix, Amazon, Spotify or even Bol. They make large investments into these algorithms so that the users find the most suitable product, but why do they do so – profits, after all, everybody is interested it. The problem comes a bit from the fact that the companies likely do not experience any kind of concern for the user as a person, but more so as a consumer. This does impact the way they work, since most of the time they are not as interested in the wellbeing of their customers, but more so to keep you hooked in to continue using their products and what does that do to the person – many things but let’s say that they forget one thing which is very important – the responsibilities and the health of the person who uses them</w:t>
+      </w:r>
     </w:p>
     <w:p>
       <w:pPr>
@@ -4280,6 +4411,7 @@
           <w:szCs w:val="30"/>
           <w:u w:val="single"/>
         </w:rPr>
+        <w:lastRenderedPageBreak/>
         <w:t xml:space="preserve">2.7 </w:t>
       </w:r>
       <w:r>
@@ -4442,20 +4574,6 @@
           <w:tab w:val="left" w:pos="2480"/>
         </w:tabs>
       </w:pPr>
-    </w:p>
-    <w:p>
-      <w:pPr>
-        <w:tabs>
-          <w:tab w:val="left" w:pos="2480"/>
-        </w:tabs>
-      </w:pPr>
-    </w:p>
-    <w:p>
-      <w:pPr>
-        <w:tabs>
-          <w:tab w:val="left" w:pos="2480"/>
-        </w:tabs>
-      </w:pPr>
       <w:r>
         <w:t>At first it does seem kind of random from where we might have gotten the information from, but this is because we needed to ask a more… “core” question to begin with. And this is the one:</w:t>
       </w:r>
@@ -4529,6 +4647,27 @@
       <w:r>
         <w:t xml:space="preserve"> help customers find things that are of similar interest to the things they like. </w:t>
       </w:r>
+    </w:p>
+    <w:p>
+      <w:pPr>
+        <w:tabs>
+          <w:tab w:val="left" w:pos="2480"/>
+        </w:tabs>
+      </w:pPr>
+    </w:p>
+    <w:p>
+      <w:pPr>
+        <w:tabs>
+          <w:tab w:val="left" w:pos="2480"/>
+        </w:tabs>
+      </w:pPr>
+    </w:p>
+    <w:p>
+      <w:pPr>
+        <w:tabs>
+          <w:tab w:val="left" w:pos="2480"/>
+        </w:tabs>
+      </w:pPr>
     </w:p>
     <w:p>
       <w:pPr>
@@ -5515,23 +5654,7 @@
             <w:noProof/>
             <w:lang w:val="en-US"/>
           </w:rPr>
-          <w:t>(Engat</w:t>
-        </w:r>
-        <w:r>
-          <w:rPr>
-            <w:rStyle w:val="Hyperlink"/>
-            <w:noProof/>
-            <w:lang w:val="en-US"/>
-          </w:rPr>
-          <w:t>i</w:t>
-        </w:r>
-        <w:r>
-          <w:rPr>
-            <w:rStyle w:val="Hyperlink"/>
-            <w:noProof/>
-            <w:lang w:val="en-US"/>
-          </w:rPr>
-          <w:t>, n.d.)</w:t>
+          <w:t>(Engati, n.d.)</w:t>
         </w:r>
       </w:hyperlink>
     </w:p>
@@ -5728,13 +5851,6 @@
           <w:tab w:val="left" w:pos="2480"/>
         </w:tabs>
       </w:pPr>
-    </w:p>
-    <w:p>
-      <w:pPr>
-        <w:tabs>
-          <w:tab w:val="left" w:pos="2480"/>
-        </w:tabs>
-      </w:pPr>
       <w:r>
         <w:t xml:space="preserve">     </w:t>
       </w:r>
@@ -5788,6 +5904,7 @@
         <w:rPr>
           <w:noProof/>
         </w:rPr>
+        <w:lastRenderedPageBreak/>
         <w:drawing>
           <wp:inline distT="0" distB="0" distL="0" distR="0" wp14:anchorId="21B4565E" wp14:editId="41558098">
             <wp:extent cx="5730875" cy="7579360"/>
@@ -6336,39 +6453,64 @@
     <w:p/>
     <w:p>
       <w:r>
-        <w:t>The problem is that the model is a bit of a hybrid between a classification issue (</w:t>
-      </w:r>
-      <w:r>
-        <w:t>currently the</w:t>
-      </w:r>
-      <w:r>
-        <w:t xml:space="preserve"> genre) as well as some would say it is a regression issue (because of the rating)</w:t>
-      </w:r>
-      <w:r>
-        <w:t xml:space="preserve">. </w:t>
+        <w:t xml:space="preserve">The </w:t>
+      </w:r>
+      <w:r>
+        <w:t>model</w:t>
+      </w:r>
+      <w:r>
+        <w:t xml:space="preserve"> that </w:t>
+      </w:r>
+      <w:r>
+        <w:t>is</w:t>
+      </w:r>
+      <w:r>
+        <w:t xml:space="preserve"> currently </w:t>
+      </w:r>
+      <w:r>
+        <w:t>selected</w:t>
+      </w:r>
+      <w:r>
+        <w:t xml:space="preserve"> </w:t>
+      </w:r>
+      <w:proofErr w:type="gramStart"/>
+      <w:r>
+        <w:t>are</w:t>
+      </w:r>
+      <w:r>
+        <w:t xml:space="preserve"> is</w:t>
+      </w:r>
+      <w:proofErr w:type="gramEnd"/>
+      <w:r>
+        <w:t xml:space="preserve"> the TF*IDF model. With it we are able to find out the </w:t>
+      </w:r>
+      <w:proofErr w:type="gramStart"/>
+      <w:r>
+        <w:t>amount</w:t>
+      </w:r>
+      <w:proofErr w:type="gramEnd"/>
+      <w:r>
+        <w:t xml:space="preserve"> of times a certain word has been mentioned withing the selected from us feature – the description. By doing this, we </w:t>
+      </w:r>
+      <w:proofErr w:type="gramStart"/>
+      <w:r>
+        <w:t>are able to</w:t>
+      </w:r>
+      <w:proofErr w:type="gramEnd"/>
+      <w:r>
+        <w:t xml:space="preserve"> find precisely which games are connected to each other by the words they are associated with. For </w:t>
+      </w:r>
+      <w:proofErr w:type="gramStart"/>
+      <w:r>
+        <w:t>example</w:t>
+      </w:r>
+      <w:proofErr w:type="gramEnd"/>
+      <w:r>
+        <w:t xml:space="preserve"> we can use the batman series – if a game is connected to the franchise via the main character, we are shown the other games that are connected to it and can enjoy them.</w:t>
       </w:r>
     </w:p>
     <w:p/>
-    <w:p>
-      <w:r>
-        <w:t xml:space="preserve">The chosen model for the task currently is Nearest </w:t>
-      </w:r>
-      <w:r>
-        <w:t>Neighbours</w:t>
-      </w:r>
-      <w:r>
-        <w:t xml:space="preserve"> (kNN) and we will try to determine the</w:t>
-      </w:r>
-      <w:r>
-        <w:t xml:space="preserve"> success of it based on the accuracy.</w:t>
-      </w:r>
-      <w:r>
-        <w:t xml:space="preserve"> We will be using kNN as a starting point, since it is a great algorithm for the creation of a system that is of the classification type, while also giving us the desired effect.</w:t>
-      </w:r>
-      <w:r>
-        <w:t xml:space="preserve"> This will be a good choice since we are currently going for a content-based filtering system.</w:t>
-      </w:r>
-    </w:p>
+    <w:p/>
     <w:p/>
     <w:p/>
     <w:p/>

</xml_diff>

<commit_message>
New Data cleaning and jaccard distance used
</commit_message>
<xml_diff>
--- a/Documentation/Game recommendation system - Project Proposal_v3.docx
+++ b/Documentation/Game recommendation system - Project Proposal_v3.docx
@@ -2052,59 +2052,19 @@
         <w:t>services</w:t>
       </w:r>
       <w:r>
-        <w:t xml:space="preserve"> </w:t>
-      </w:r>
-      <w:proofErr w:type="gramStart"/>
-      <w:r>
-        <w:t>similar to</w:t>
-      </w:r>
-      <w:proofErr w:type="gramEnd"/>
-      <w:r>
-        <w:t xml:space="preserve"> the one we have chosen</w:t>
+        <w:t xml:space="preserve"> similar to the one we have chosen</w:t>
       </w:r>
       <w:r>
         <w:t>, which we can find useful.</w:t>
       </w:r>
       <w:r>
-        <w:t xml:space="preserve"> Most of the time when we buy a </w:t>
-      </w:r>
-      <w:proofErr w:type="gramStart"/>
-      <w:r>
-        <w:t>product</w:t>
-      </w:r>
-      <w:proofErr w:type="gramEnd"/>
-      <w:r>
-        <w:t xml:space="preserve"> we combine it with another one. For </w:t>
-      </w:r>
-      <w:proofErr w:type="gramStart"/>
-      <w:r>
-        <w:t>example</w:t>
-      </w:r>
-      <w:proofErr w:type="gramEnd"/>
-      <w:r>
-        <w:t xml:space="preserve"> when we buy a t-shirt. When we take on this action the recommendation system pops up and shows us a pair of jeans for example, that would go along well with it. This way, it helps us not only just buy a random product, but a pair that we would enjoy </w:t>
-      </w:r>
-      <w:proofErr w:type="gramStart"/>
-      <w:r>
-        <w:t>to wear</w:t>
-      </w:r>
-      <w:proofErr w:type="gramEnd"/>
-      <w:r>
-        <w:t>.</w:t>
-      </w:r>
-    </w:p>
-    <w:p/>
-    <w:p>
-      <w:r>
-        <w:t xml:space="preserve">Not only that but when it comes to the businesses that implement these kinds of systems it can bring in more customers, because of the joy from being multiple quality products all together, while also </w:t>
-      </w:r>
-      <w:proofErr w:type="spellStart"/>
-      <w:r>
-        <w:t>brining</w:t>
-      </w:r>
-      <w:proofErr w:type="spellEnd"/>
-      <w:r>
-        <w:t xml:space="preserve"> in more revenue. This helps a company grow and make more either products or services for the customer, while also making sure to have enough resources to have </w:t>
+        <w:t xml:space="preserve"> Most of the time when we buy a product we combine it with another one. For example when we buy a t-shirt. When we take on this action the recommendation system pops up and shows us a pair of jeans for example, that would go along well with it. This way, it helps us not only just buy a random product, but a pair that we would enjoy to wear.</w:t>
+      </w:r>
+    </w:p>
+    <w:p/>
+    <w:p>
+      <w:r>
+        <w:t xml:space="preserve">Not only that but when it comes to the businesses that implement these kinds of systems it can bring in more customers, because of the joy from being multiple quality products all together, while also brining in more revenue. This helps a company grow and make more either products or services for the customer, while also making sure to have enough resources to have </w:t>
       </w:r>
       <w:r>
         <w:t>increase</w:t>
@@ -2164,15 +2124,7 @@
         <w:t>system,</w:t>
       </w:r>
       <w:r>
-        <w:t xml:space="preserve"> they can quickly find another game, </w:t>
-      </w:r>
-      <w:proofErr w:type="gramStart"/>
-      <w:r>
-        <w:t>similar to</w:t>
-      </w:r>
-      <w:proofErr w:type="gramEnd"/>
-      <w:r>
-        <w:t xml:space="preserve"> the one they like – quickly.</w:t>
+        <w:t xml:space="preserve"> they can quickly find another game, similar to the one they like – quickly.</w:t>
       </w:r>
     </w:p>
     <w:p/>
@@ -2360,13 +2312,8 @@
         <w:t xml:space="preserve"> will be done as a way of testing out the project and seeing if the recommendations work as expected.</w:t>
       </w:r>
       <w:r>
-        <w:t xml:space="preserve"> The idea of the project is to see 5 games that are similar to the one that has been </w:t>
-      </w:r>
-      <w:proofErr w:type="gramStart"/>
-      <w:r>
-        <w:t>chosen</w:t>
-      </w:r>
-      <w:proofErr w:type="gramEnd"/>
+        <w:t xml:space="preserve"> The idea of the project is to see 5 games that are similar to the one that has been chosen</w:t>
+      </w:r>
     </w:p>
     <w:p/>
     <w:p/>
@@ -2646,15 +2593,7 @@
         <w:t>into</w:t>
       </w:r>
       <w:r>
-        <w:t xml:space="preserve"> our lives, </w:t>
-      </w:r>
-      <w:proofErr w:type="gramStart"/>
-      <w:r>
-        <w:t>considering the fact that</w:t>
-      </w:r>
-      <w:proofErr w:type="gramEnd"/>
-      <w:r>
-        <w:t xml:space="preserve"> they with us, no matter what we do – having a discussion with a friend, buying clothing online or just ordering food for home.</w:t>
+        <w:t xml:space="preserve"> our lives, considering the fact that they with us, no matter what we do – having a discussion with a friend, buying clothing online or just ordering food for home.</w:t>
       </w:r>
     </w:p>
     <w:p>
@@ -2771,13 +2710,8 @@
       <w:r>
         <w:t xml:space="preserve">trying to </w:t>
       </w:r>
-      <w:proofErr w:type="gramStart"/>
-      <w:r>
-        <w:t>enhancing</w:t>
-      </w:r>
-      <w:proofErr w:type="gramEnd"/>
-      <w:r>
-        <w:t xml:space="preserve"> their overall experience and satisfaction</w:t>
+      <w:r>
+        <w:t>enhancing their overall experience and satisfaction</w:t>
       </w:r>
       <w:r>
         <w:t>, although it is possible that sometimes it takes a bit more time.</w:t>
@@ -2927,15 +2861,7 @@
         <w:t xml:space="preserve"> </w:t>
       </w:r>
       <w:r>
-        <w:t xml:space="preserve">It finds users who are </w:t>
-      </w:r>
-      <w:proofErr w:type="gramStart"/>
-      <w:r>
-        <w:t>similar to</w:t>
-      </w:r>
-      <w:proofErr w:type="gramEnd"/>
-      <w:r>
-        <w:t xml:space="preserve"> the target user based on their interactions with items and recommends items that those similar users have liked.</w:t>
+        <w:t>It finds users who are similar to the target user based on their interactions with items and recommends items that those similar users have liked.</w:t>
       </w:r>
     </w:p>
     <w:p/>
@@ -2957,15 +2883,7 @@
         <w:t>Item-based collaborative filtering:</w:t>
       </w:r>
       <w:r>
-        <w:t xml:space="preserve"> It identifies items that are </w:t>
-      </w:r>
-      <w:proofErr w:type="gramStart"/>
-      <w:r>
-        <w:t>similar to</w:t>
-      </w:r>
-      <w:proofErr w:type="gramEnd"/>
-      <w:r>
-        <w:t xml:space="preserve"> the ones the user has interacted with and recommends those similar items.</w:t>
+        <w:t xml:space="preserve"> It identifies items that are similar to the ones the user has interacted with and recommends those similar items.</w:t>
       </w:r>
     </w:p>
     <w:p>
@@ -3053,15 +2971,7 @@
         <w:t>Context-Aware Recommendation</w:t>
       </w:r>
       <w:r>
-        <w:t xml:space="preserve"> - Context-aware recommendation systems </w:t>
-      </w:r>
-      <w:proofErr w:type="gramStart"/>
-      <w:r>
-        <w:t>take into account</w:t>
-      </w:r>
-      <w:proofErr w:type="gramEnd"/>
-      <w:r>
-        <w:t xml:space="preserve"> additional contextual information, such as time, location, device, and user activity, to provide more personalized recommendations. By considering the context in which recommendations are made, these systems can offer more relevant and timely suggestions to users.</w:t>
+        <w:t xml:space="preserve"> - Context-aware recommendation systems take into account additional contextual information, such as time, location, device, and user activity, to provide more personalized recommendations. By considering the context in which recommendations are made, these systems can offer more relevant and timely suggestions to users.</w:t>
       </w:r>
     </w:p>
     <w:p/>
@@ -3209,15 +3119,7 @@
         <w:t>Neighbours</w:t>
       </w:r>
       <w:r>
-        <w:t xml:space="preserve"> (KNN): This algorithm finds users or items that are most </w:t>
-      </w:r>
-      <w:proofErr w:type="gramStart"/>
-      <w:r>
-        <w:t>similar to</w:t>
-      </w:r>
-      <w:proofErr w:type="gramEnd"/>
-      <w:r>
-        <w:t xml:space="preserve"> the target user or item and recommends items or users that those similar entities have liked or interacted with.</w:t>
+        <w:t xml:space="preserve"> (KNN): This algorithm finds users or items that are most similar to the target user or item and recommends items or users that those similar entities have liked or interacted with.</w:t>
       </w:r>
     </w:p>
     <w:p>
@@ -3236,23 +3138,7 @@
         <w:ind w:left="792"/>
       </w:pPr>
       <w:r>
-        <w:t xml:space="preserve">The usage of </w:t>
-      </w:r>
-      <w:proofErr w:type="spellStart"/>
-      <w:r>
-        <w:t>kNN</w:t>
-      </w:r>
-      <w:proofErr w:type="spellEnd"/>
-      <w:r>
-        <w:t xml:space="preserve"> is understandable in this case. This is because the fact that it is an algorithm that is used for the purposes of classification, but in this case, it would be used not on a </w:t>
-      </w:r>
-      <w:proofErr w:type="gramStart"/>
-      <w:r>
-        <w:t>certain features of the items</w:t>
-      </w:r>
-      <w:proofErr w:type="gramEnd"/>
-      <w:r>
-        <w:t xml:space="preserve"> only, but the users as well, while seeing how well does it go into the</w:t>
+        <w:t>The usage of kNN is understandable in this case. This is because the fact that it is an algorithm that is used for the purposes of classification, but in this case, it would be used not on a certain features of the items only, but the users as well, while seeing how well does it go into the</w:t>
       </w:r>
     </w:p>
     <w:p>
@@ -3420,15 +3306,7 @@
         <w:ind w:left="792"/>
       </w:pPr>
       <w:r>
-        <w:t xml:space="preserve">Not only that but it can be useful when it comes to comparing not only the features of a user to an item, but items to other items in general. This way, it can be more suitable for a content-based recommendation systems, since the items will be the ones which are </w:t>
-      </w:r>
-      <w:proofErr w:type="gramStart"/>
-      <w:r>
-        <w:t>similar to</w:t>
-      </w:r>
-      <w:proofErr w:type="gramEnd"/>
-      <w:r>
-        <w:t xml:space="preserve"> one another, not only to the user. The more features that are similar – the better.</w:t>
+        <w:t>Not only that but it can be useful when it comes to comparing not only the features of a user to an item, but items to other items in general. This way, it can be more suitable for a content-based recommendation systems, since the items will be the ones which are similar to one another, not only to the user. The more features that are similar – the better.</w:t>
       </w:r>
     </w:p>
     <w:p>
@@ -3489,15 +3367,7 @@
         <w:ind w:left="792"/>
       </w:pPr>
       <w:r>
-        <w:t xml:space="preserve">It can be used to not only </w:t>
-      </w:r>
-      <w:proofErr w:type="gramStart"/>
-      <w:r>
-        <w:t>look into</w:t>
-      </w:r>
-      <w:proofErr w:type="gramEnd"/>
-      <w:r>
-        <w:t xml:space="preserve"> the features of a game as in the columns, but we could dive deeper into the ‘description’ that a certain game has been given</w:t>
+        <w:t>It can be used to not only look into the features of a game as in the columns, but we could dive deeper into the ‘description’ that a certain game has been given</w:t>
       </w:r>
       <w:r>
         <w:t>. This way it can look not only for the characteristics of the product, but also the keywords that are associated with it.</w:t>
@@ -3571,15 +3441,7 @@
         <w:t xml:space="preserve"> Not only that but they do deal well with the other problem that can occur when it comes to for example the collaborative filtering – </w:t>
       </w:r>
       <w:r>
-        <w:t xml:space="preserve">the ‘Cold Start’. This is the problem happens at the beginning. Because of the lack of knowledge that an algorithm has about you it will recommend you things that are not that close to </w:t>
-      </w:r>
-      <w:proofErr w:type="gramStart"/>
-      <w:r>
-        <w:t>you</w:t>
-      </w:r>
-      <w:proofErr w:type="gramEnd"/>
-      <w:r>
-        <w:t xml:space="preserve"> liking, but by creating a hybrid </w:t>
+        <w:t xml:space="preserve">the ‘Cold Start’. This is the problem happens at the beginning. Because of the lack of knowledge that an algorithm has about you it will recommend you things that are not that close to you liking, but by creating a hybrid </w:t>
       </w:r>
       <w:r>
         <w:t>model</w:t>
@@ -3995,15 +3857,7 @@
         </w:numPr>
       </w:pPr>
       <w:r>
-        <w:t xml:space="preserve">Controlled Retailing - Controlled retailing enables you to showcase new or underexposed items, manage inventory, and drive sales in trending directions. You can influence purchasing behaviour and promote specific offerings by strategically guiding customers towards </w:t>
-      </w:r>
-      <w:proofErr w:type="gramStart"/>
-      <w:r>
-        <w:t>particular products</w:t>
-      </w:r>
-      <w:proofErr w:type="gramEnd"/>
-      <w:r>
-        <w:t xml:space="preserve"> or services.</w:t>
+        <w:t>Controlled Retailing - Controlled retailing enables you to showcase new or underexposed items, manage inventory, and drive sales in trending directions. You can influence purchasing behaviour and promote specific offerings by strategically guiding customers towards particular products or services.</w:t>
       </w:r>
       <w:r>
         <w:t xml:space="preserve"> </w:t>
@@ -4014,13 +3868,8 @@
       <w:pPr>
         <w:ind w:left="720"/>
       </w:pPr>
-      <w:proofErr w:type="gramStart"/>
-      <w:r>
-        <w:t>Overall</w:t>
-      </w:r>
-      <w:proofErr w:type="gramEnd"/>
-      <w:r>
-        <w:t xml:space="preserve"> the advantages of recommendation systems come in the form of their convenience for the businesses to be able to sell out their stock, while also</w:t>
+      <w:r>
+        <w:t>Overall the advantages of recommendation systems come in the form of their convenience for the businesses to be able to sell out their stock, while also</w:t>
       </w:r>
       <w:r>
         <w:t xml:space="preserve"> providing the user with similar items that they would like to buy. It might not even be a physical item, but </w:t>
@@ -4231,23 +4080,7 @@
       </w:pPr>
       <w:r>
         <w:lastRenderedPageBreak/>
-        <w:t xml:space="preserve">Overall recommendation system </w:t>
-      </w:r>
-      <w:proofErr w:type="gramStart"/>
-      <w:r>
-        <w:t>do</w:t>
-      </w:r>
-      <w:proofErr w:type="gramEnd"/>
-      <w:r>
-        <w:t xml:space="preserve"> operate mainly on data, but sometimes if some if it is not there or changing rapidly – the algorithms do seem to start missing the whole point and cannot keep up with what the user is actually interested in, which is after all the whole point of the system. </w:t>
-      </w:r>
-      <w:proofErr w:type="gramStart"/>
-      <w:r>
-        <w:t>So</w:t>
-      </w:r>
-      <w:proofErr w:type="gramEnd"/>
-      <w:r>
-        <w:t xml:space="preserve"> it is quite possible that the algorithm may start lacking which is fixable with time, but with the ever so changing nature of the human, it would be quite difficult to do so.</w:t>
+        <w:t>Overall recommendation system do operate mainly on data, but sometimes if some if it is not there or changing rapidly – the algorithms do seem to start missing the whole point and cannot keep up with what the user is actually interested in, which is after all the whole point of the system. So it is quite possible that the algorithm may start lacking which is fixable with time, but with the ever so changing nature of the human, it would be quite difficult to do so.</w:t>
       </w:r>
     </w:p>
     <w:p>
@@ -4288,15 +4121,7 @@
         </w:numPr>
       </w:pPr>
       <w:r>
-        <w:t xml:space="preserve">After reviewing some of the problems previously mentioned, we can see that data plays a crucial role in the creation of a recommendation systems and how it functions. While gathering </w:t>
-      </w:r>
-      <w:proofErr w:type="gramStart"/>
-      <w:r>
-        <w:t>all of</w:t>
-      </w:r>
-      <w:proofErr w:type="gramEnd"/>
-      <w:r>
-        <w:t xml:space="preserve"> the data it is possible that because of the “slow start”, we are given products or services which are not to our liking and not only that, but it is highly possible that because of data that is not clean, a bias develops.</w:t>
+        <w:t>After reviewing some of the problems previously mentioned, we can see that data plays a crucial role in the creation of a recommendation systems and how it functions. While gathering all of the data it is possible that because of the “slow start”, we are given products or services which are not to our liking and not only that, but it is highly possible that because of data that is not clean, a bias develops.</w:t>
       </w:r>
     </w:p>
     <w:p>
@@ -4324,15 +4149,7 @@
     <w:p/>
     <w:p>
       <w:r>
-        <w:t xml:space="preserve">Many businesses are thriving thanks to recommendation engines. While they do bring enormous opportunities, it is vital to be aware of the many challenges inherent to the technology </w:t>
-      </w:r>
-      <w:proofErr w:type="gramStart"/>
-      <w:r>
-        <w:t>in order to</w:t>
-      </w:r>
-      <w:proofErr w:type="gramEnd"/>
-      <w:r>
-        <w:t xml:space="preserve"> utilize it to the fullest. We would not recommend anything less.” (</w:t>
+        <w:t>Many businesses are thriving thanks to recommendation engines. While they do bring enormous opportunities, it is vital to be aware of the many challenges inherent to the technology in order to utilize it to the fullest. We would not recommend anything less.” (</w:t>
       </w:r>
       <w:hyperlink r:id="rId8" w:history="1">
         <w:r>
@@ -4356,23 +4173,7 @@
         </w:numPr>
       </w:pPr>
       <w:r>
-        <w:t xml:space="preserve">Sometimes another problem is that the human factor of creativity and change of interest can occur, but the system could not recognise such </w:t>
-      </w:r>
-      <w:proofErr w:type="gramStart"/>
-      <w:r>
-        <w:t>changes</w:t>
-      </w:r>
-      <w:proofErr w:type="gramEnd"/>
-      <w:r>
-        <w:t xml:space="preserve"> or it finds it difficult to adapt to them. This will make the algorithm </w:t>
-      </w:r>
-      <w:proofErr w:type="gramStart"/>
-      <w:r>
-        <w:t>irrelevant</w:t>
-      </w:r>
-      <w:proofErr w:type="gramEnd"/>
-      <w:r>
-        <w:t xml:space="preserve"> or it might the possibility of a user to “broaden their horizon”. </w:t>
+        <w:t xml:space="preserve">Sometimes another problem is that the human factor of creativity and change of interest can occur, but the system could not recognise such changes or it finds it difficult to adapt to them. This will make the algorithm irrelevant or it might the possibility of a user to “broaden their horizon”. </w:t>
       </w:r>
       <w:r>
         <w:t xml:space="preserve"> (</w:t>
@@ -5809,17 +5610,8 @@
           <w:b/>
           <w:bCs/>
         </w:rPr>
-        <w:t xml:space="preserve">Travel &amp; </w:t>
-      </w:r>
-      <w:proofErr w:type="gramStart"/>
-      <w:r>
-        <w:rPr>
-          <w:b/>
-          <w:bCs/>
-        </w:rPr>
-        <w:t>hospitality</w:t>
-      </w:r>
-      <w:proofErr w:type="gramEnd"/>
+        <w:t>Travel &amp; hospitality</w:t>
+      </w:r>
     </w:p>
     <w:p>
       <w:pPr>
@@ -5855,15 +5647,7 @@
         <w:t xml:space="preserve">     </w:t>
       </w:r>
       <w:r>
-        <w:t xml:space="preserve">As we can see, from the small examination of the given spheres of interests in the world, we can comfortably say that recommendation systems are big factor in the way that businesses expand </w:t>
-      </w:r>
-      <w:proofErr w:type="gramStart"/>
-      <w:r>
-        <w:t>and also</w:t>
-      </w:r>
-      <w:proofErr w:type="gramEnd"/>
-      <w:r>
-        <w:t xml:space="preserve"> the users are experiencing used to seeing them everywhere – no matter is if it is a digital or an actual holdable product.</w:t>
+        <w:t>As we can see, from the small examination of the given spheres of interests in the world, we can comfortably say that recommendation systems are big factor in the way that businesses expand and also the users are experiencing used to seeing them everywhere – no matter is if it is a digital or an actual holdable product.</w:t>
       </w:r>
     </w:p>
     <w:p>
@@ -6015,7 +5799,10 @@
     </w:p>
     <w:p>
       <w:r>
-        <w:t xml:space="preserve">Considering that the mission of the project is to create a recommendation system for video games, which will help gamers find more alternatives that they find interesting. </w:t>
+        <w:t>Considering that the mission of the project is to create a recommendation system</w:t>
+      </w:r>
+      <w:r>
+        <w:t>, which will give us some video games, we will need a dataset that has some. It would be great if the dataset is vast with a mix of older games and newer ones.</w:t>
       </w:r>
     </w:p>
     <w:p/>
@@ -6051,291 +5838,553 @@
         </w:tabs>
       </w:pPr>
       <w:r>
-        <w:t xml:space="preserve">The dataset that has been selected is full of text data as well as some numerical data that will be useful to our project. </w:t>
-      </w:r>
-      <w:r>
-        <w:t>Also,</w:t>
+        <w:t>We need the dataset to contain a lot of data about the games such as the name, genres, ratings possibly and descriptions.</w:t>
+      </w:r>
+      <w:r>
+        <w:t xml:space="preserve"> Not only that but it would be good to not exclude older games for the people, who do find them interesting.</w:t>
       </w:r>
       <w:r>
         <w:t xml:space="preserve"> </w:t>
       </w:r>
       <w:r>
-        <w:t>all</w:t>
-      </w:r>
-      <w:r>
-        <w:t xml:space="preserve"> the columns have been </w:t>
-      </w:r>
-      <w:r>
-        <w:t>labelled</w:t>
-      </w:r>
-      <w:r>
-        <w:t xml:space="preserve"> which will make it easier for us to understand it.</w:t>
-      </w:r>
-    </w:p>
-    <w:p>
-      <w:pPr>
-        <w:tabs>
-          <w:tab w:val="left" w:pos="2480"/>
-        </w:tabs>
-      </w:pPr>
-    </w:p>
-    <w:p>
-      <w:pPr>
-        <w:pStyle w:val="Heading3"/>
-        <w:rPr>
+        <w:t>As of now</w:t>
+      </w:r>
+      <w:r>
+        <w:t>,</w:t>
+      </w:r>
+      <w:r>
+        <w:t xml:space="preserve"> it will be good to have these:</w:t>
+      </w:r>
+    </w:p>
+    <w:p>
+      <w:pPr>
+        <w:tabs>
+          <w:tab w:val="left" w:pos="2480"/>
+        </w:tabs>
+      </w:pPr>
+    </w:p>
+    <w:p>
+      <w:pPr>
+        <w:tabs>
+          <w:tab w:val="left" w:pos="2480"/>
+        </w:tabs>
+        <w:ind w:left="720"/>
+      </w:pPr>
+      <w:r>
+        <w:rPr>
+          <w:b/>
+          <w:bCs/>
           <w:i/>
           <w:iCs/>
         </w:rPr>
-      </w:pPr>
-      <w:bookmarkStart w:id="18" w:name="_Toc164168520"/>
-      <w:r>
-        <w:rPr>
+        <w:t>Text Data:</w:t>
+      </w:r>
+      <w:r>
+        <w:t xml:space="preserve"> Name, Genres, Description</w:t>
+      </w:r>
+    </w:p>
+    <w:p>
+      <w:pPr>
+        <w:tabs>
+          <w:tab w:val="left" w:pos="2480"/>
+        </w:tabs>
+        <w:ind w:left="720"/>
+      </w:pPr>
+      <w:r>
+        <w:rPr>
+          <w:b/>
+          <w:bCs/>
           <w:i/>
           <w:iCs/>
         </w:rPr>
-        <w:t xml:space="preserve">3.3 </w:t>
-      </w:r>
-      <w:r>
+        <w:t xml:space="preserve">Numerical Data: </w:t>
+      </w:r>
+      <w:r>
+        <w:t>Ratings</w:t>
+      </w:r>
+    </w:p>
+    <w:p>
+      <w:pPr>
+        <w:tabs>
+          <w:tab w:val="left" w:pos="2480"/>
+        </w:tabs>
+      </w:pPr>
+    </w:p>
+    <w:p>
+      <w:pPr>
+        <w:pStyle w:val="Heading3"/>
         <w:rPr>
           <w:i/>
           <w:iCs/>
         </w:rPr>
+      </w:pPr>
+      <w:bookmarkStart w:id="18" w:name="_Toc164168520"/>
+      <w:r>
+        <w:rPr>
+          <w:i/>
+          <w:iCs/>
+        </w:rPr>
+        <w:t xml:space="preserve">3.3 </w:t>
+      </w:r>
+      <w:r>
+        <w:rPr>
+          <w:i/>
+          <w:iCs/>
+        </w:rPr>
         <w:t>Data Sources</w:t>
       </w:r>
       <w:bookmarkEnd w:id="18"/>
     </w:p>
-    <w:p>
-      <w:pPr>
-        <w:rPr>
-          <w:rStyle w:val="Hyperlink"/>
-        </w:rPr>
-      </w:pPr>
-      <w:r>
-        <w:t xml:space="preserve">Publicly available dataset - </w:t>
+    <w:p/>
+    <w:p>
+      <w:r>
+        <w:t>Publicly available dataset</w:t>
+      </w:r>
+      <w:r>
+        <w:t xml:space="preserve">: </w:t>
       </w:r>
       <w:hyperlink r:id="rId11" w:history="1">
         <w:r>
           <w:rPr>
             <w:rStyle w:val="Hyperlink"/>
           </w:rPr>
-          <w:t>https://www.kaggle.com/datasets/asaniczka/video-game-sales-2024</w:t>
+          <w:t>https://www.kaggle.com/datasets/gsimonx37/backloggd/data?select=games.csv</w:t>
         </w:r>
       </w:hyperlink>
     </w:p>
-    <w:p>
-      <w:r>
-        <w:t xml:space="preserve">Actual source of the dataset - </w:t>
+    <w:p/>
+    <w:p>
+      <w:r>
+        <w:t>Actual source of the dataset</w:t>
+      </w:r>
+      <w:r>
+        <w:t xml:space="preserve">:                                                         </w:t>
+      </w:r>
+      <w:r>
+        <w:t xml:space="preserve"> </w:t>
+      </w:r>
+      <w:r>
+        <w:t xml:space="preserve">                    </w:t>
       </w:r>
       <w:hyperlink r:id="rId12" w:history="1">
         <w:r>
           <w:rPr>
             <w:rStyle w:val="Hyperlink"/>
           </w:rPr>
-          <w:t>https://www.vgchartz.com/</w:t>
+          <w:t>https://www.backloggd.com/</w:t>
         </w:r>
       </w:hyperlink>
-      <w:r>
-        <w:t xml:space="preserve"> </w:t>
-      </w:r>
-    </w:p>
-    <w:p/>
-    <w:p>
-      <w:r>
-        <w:t xml:space="preserve">The site seems to specialize in showing different kinds of data that would be interesting for gamers. We are shown variety of charts and articles about different topics. It varies from hardware to software as well. </w:t>
-      </w:r>
-      <w:r>
-        <w:t xml:space="preserve">It does seem quite trustworthy </w:t>
-      </w:r>
-      <w:r>
-        <w:t>and</w:t>
-      </w:r>
-      <w:r>
-        <w:t xml:space="preserve"> shows a lot of information that can be useful to the users. When it comes to the data – it has been collected in 2024</w:t>
-      </w:r>
-      <w:r>
-        <w:t>, so we can comfortably say that it is recent and quite relevant.</w:t>
-      </w:r>
-    </w:p>
-    <w:p/>
-    <w:p>
-      <w:pPr>
-        <w:pStyle w:val="Heading3"/>
+    </w:p>
+    <w:p/>
+    <w:p>
+      <w:r>
+        <w:t>“</w:t>
+      </w:r>
+      <w:r>
         <w:rPr>
           <w:i/>
           <w:iCs/>
         </w:rPr>
-      </w:pPr>
-      <w:bookmarkStart w:id="19" w:name="_Toc164168521"/>
-      <w:r>
+        <w:t>Backloggd</w:t>
+      </w:r>
+      <w:r>
+        <w:t>”</w:t>
+      </w:r>
+      <w:r>
+        <w:t xml:space="preserve"> is like a personal game shelf online. It gives you a place where you can log all your games, from any system. It also give us the opportunity to com</w:t>
+      </w:r>
+      <w:r>
+        <w:t xml:space="preserve">pare </w:t>
+      </w:r>
+      <w:r>
+        <w:t>certain games</w:t>
+      </w:r>
+      <w:r>
+        <w:t xml:space="preserve"> with your friends</w:t>
+      </w:r>
+      <w:r>
+        <w:t xml:space="preserve"> and see what </w:t>
+      </w:r>
+      <w:r>
+        <w:t xml:space="preserve">they </w:t>
+      </w:r>
+      <w:r>
+        <w:t xml:space="preserve">are playing. It helps you keep track of what you're playing now and what you want to play next. Think </w:t>
+      </w:r>
+      <w:r>
+        <w:t>“</w:t>
+      </w:r>
+      <w:r>
+        <w:t>Goodreads</w:t>
+      </w:r>
+      <w:r>
+        <w:t>”</w:t>
+      </w:r>
+      <w:r>
+        <w:t xml:space="preserve"> for books or </w:t>
+      </w:r>
+      <w:r>
+        <w:t>“</w:t>
+      </w:r>
+      <w:r>
+        <w:t>Letterboxd</w:t>
+      </w:r>
+      <w:r>
+        <w:t>”</w:t>
+      </w:r>
+      <w:r>
+        <w:t xml:space="preserve"> for movies, but for games.</w:t>
+      </w:r>
+    </w:p>
+    <w:p/>
+    <w:p>
+      <w:pPr>
+        <w:pStyle w:val="Heading3"/>
         <w:rPr>
           <w:i/>
           <w:iCs/>
         </w:rPr>
-        <w:t xml:space="preserve">3.4 </w:t>
-      </w:r>
+      </w:pPr>
+      <w:bookmarkStart w:id="19" w:name="_Toc164168521"/>
       <w:r>
         <w:rPr>
           <w:i/>
           <w:iCs/>
         </w:rPr>
-        <w:t>Data Legality and Ethics</w:t>
-      </w:r>
-      <w:bookmarkEnd w:id="19"/>
-    </w:p>
-    <w:p>
-      <w:r>
-        <w:t>It is publicly available, and we have also been given a source from where it has been sc</w:t>
-      </w:r>
-      <w:r>
-        <w:t>r</w:t>
-      </w:r>
-      <w:r>
-        <w:t>aped</w:t>
-      </w:r>
-      <w:r>
-        <w:t xml:space="preserve"> from.</w:t>
-      </w:r>
-    </w:p>
-    <w:p>
-      <w:pPr>
-        <w:tabs>
-          <w:tab w:val="left" w:pos="2480"/>
-        </w:tabs>
-      </w:pPr>
-    </w:p>
-    <w:p>
-      <w:pPr>
-        <w:pStyle w:val="Heading3"/>
+        <w:t xml:space="preserve">3.4 </w:t>
+      </w:r>
+      <w:r>
         <w:rPr>
           <w:i/>
           <w:iCs/>
         </w:rPr>
-      </w:pPr>
-      <w:bookmarkStart w:id="20" w:name="_Toc164168522"/>
-      <w:r>
+        <w:t>Data Legality and Ethics</w:t>
+      </w:r>
+      <w:bookmarkEnd w:id="19"/>
+    </w:p>
+    <w:p>
+      <w:r>
+        <w:tab/>
+        <w:t xml:space="preserve">The data that is offered on Kaggle is mentioned to be obtained using a program on </w:t>
+      </w:r>
+      <w:r>
+        <w:t>Backloggd</w:t>
+      </w:r>
+      <w:r>
+        <w:t xml:space="preserve">. </w:t>
+      </w:r>
+    </w:p>
+    <w:p>
+      <w:r>
+        <w:tab/>
+        <w:t>When it comes to the data that is offered on the actual site of “</w:t>
+      </w:r>
+      <w:r>
+        <w:t>Backloggd</w:t>
+      </w:r>
+      <w:r>
+        <w:t xml:space="preserve">”, It does seem to be some general characteristics about the games that have been published </w:t>
+      </w:r>
+      <w:r>
+        <w:t xml:space="preserve">in previous years. They give us a the name of the game, a small description of it, the platforms where it is possible to be played on and also the genres, which are some good indicators. We are also shown a </w:t>
+      </w:r>
+      <w:r>
+        <w:t>certain</w:t>
+      </w:r>
+      <w:r>
+        <w:t xml:space="preserve"> rating</w:t>
+      </w:r>
+      <w:r>
+        <w:t>s</w:t>
+      </w:r>
+      <w:r>
+        <w:t xml:space="preserve"> on the site for the games. </w:t>
+      </w:r>
+    </w:p>
+    <w:p>
+      <w:pPr>
+        <w:tabs>
+          <w:tab w:val="left" w:pos="2480"/>
+        </w:tabs>
+      </w:pPr>
+    </w:p>
+    <w:p>
+      <w:pPr>
+        <w:pStyle w:val="Heading3"/>
         <w:rPr>
           <w:i/>
           <w:iCs/>
         </w:rPr>
-        <w:t xml:space="preserve">3.5 </w:t>
-      </w:r>
+      </w:pPr>
+      <w:bookmarkStart w:id="20" w:name="_Toc164168522"/>
       <w:r>
         <w:rPr>
           <w:i/>
           <w:iCs/>
         </w:rPr>
-        <w:t>Data Diversity</w:t>
-      </w:r>
-      <w:bookmarkEnd w:id="20"/>
-    </w:p>
-    <w:p>
-      <w:r>
-        <w:t>(0) Title: The name of the game</w:t>
-      </w:r>
-      <w:r>
-        <w:t xml:space="preserve"> - Text</w:t>
-      </w:r>
-    </w:p>
-    <w:p>
-      <w:r>
-        <w:t>(1) Console: The console on which the game is played on</w:t>
-      </w:r>
-      <w:r>
-        <w:t>- Text</w:t>
-      </w:r>
-    </w:p>
-    <w:p>
-      <w:r>
-        <w:t>(2) Genre: The genre of a game</w:t>
-      </w:r>
-      <w:r>
-        <w:t xml:space="preserve"> - Text</w:t>
-      </w:r>
-    </w:p>
-    <w:p>
-      <w:r>
-        <w:t>(3) Publisher: The game publishers which could be considered 'The big names' of the industry</w:t>
-      </w:r>
-      <w:r>
-        <w:t xml:space="preserve"> - Text</w:t>
-      </w:r>
-    </w:p>
-    <w:p>
-      <w:r>
-        <w:t>(4) Developer: The studio that worked on the creation of the game</w:t>
-      </w:r>
-      <w:r>
-        <w:t xml:space="preserve"> - Text</w:t>
-      </w:r>
-    </w:p>
-    <w:p>
-      <w:r>
-        <w:t>(5) Critic score: The score that is given to a game from a certain agency (like IGN)</w:t>
-      </w:r>
-      <w:r>
-        <w:t xml:space="preserve"> - Number</w:t>
-      </w:r>
-    </w:p>
-    <w:p>
-      <w:r>
-        <w:t>(6) Total sales: The number of times the game has been sold worldwide</w:t>
-      </w:r>
-      <w:r>
-        <w:t xml:space="preserve"> - Number in millions</w:t>
-      </w:r>
-    </w:p>
-    <w:p>
-      <w:r>
-        <w:t>(7) NA sales: The number of times a game has been sold in North America</w:t>
-      </w:r>
-      <w:r>
-        <w:t xml:space="preserve"> - Number in millions</w:t>
-      </w:r>
-    </w:p>
-    <w:p>
-      <w:r>
-        <w:t>(8) Japan sales: The number of times a game has been sold in Japan</w:t>
-      </w:r>
-      <w:r>
-        <w:t xml:space="preserve"> - Number in millions</w:t>
-      </w:r>
-    </w:p>
-    <w:p/>
-    <w:p/>
-    <w:p>
-      <w:pPr>
-        <w:pStyle w:val="Heading3"/>
+        <w:lastRenderedPageBreak/>
+        <w:t xml:space="preserve">3.5 </w:t>
+      </w:r>
+      <w:r>
         <w:rPr>
           <w:i/>
           <w:iCs/>
         </w:rPr>
-      </w:pPr>
-      <w:bookmarkStart w:id="21" w:name="_Toc164168523"/>
-      <w:r>
+        <w:t>Data Diversity</w:t>
+      </w:r>
+      <w:bookmarkEnd w:id="20"/>
+    </w:p>
+    <w:p/>
+    <w:p/>
+    <w:p/>
+    <w:p>
+      <w:r>
+        <w:t>1. Games</w:t>
+      </w:r>
+      <w:r>
+        <w:t xml:space="preserve"> Dataset - basic data:</w:t>
+      </w:r>
+    </w:p>
+    <w:p>
+      <w:pPr>
+        <w:ind w:firstLine="720"/>
+      </w:pPr>
+      <w:r>
+        <w:t>id - video game identifier (primary key)</w:t>
+      </w:r>
+    </w:p>
+    <w:p>
+      <w:pPr>
+        <w:ind w:firstLine="720"/>
+      </w:pPr>
+      <w:r>
+        <w:t>name - name of the video game</w:t>
+      </w:r>
+      <w:r>
+        <w:t>.</w:t>
+      </w:r>
+    </w:p>
+    <w:p>
+      <w:pPr>
+        <w:ind w:firstLine="720"/>
+      </w:pPr>
+      <w:r>
+        <w:t>date - release date of the video game</w:t>
+      </w:r>
+      <w:r>
+        <w:t>.</w:t>
+      </w:r>
+    </w:p>
+    <w:p>
+      <w:pPr>
+        <w:ind w:firstLine="720"/>
+      </w:pPr>
+      <w:r>
+        <w:t>rating - average rating of the video game</w:t>
+      </w:r>
+      <w:r>
+        <w:t>.</w:t>
+      </w:r>
+    </w:p>
+    <w:p>
+      <w:pPr>
+        <w:ind w:firstLine="720"/>
+      </w:pPr>
+      <w:r>
+        <w:t>reviews - number of reviews</w:t>
+      </w:r>
+      <w:r>
+        <w:t>.</w:t>
+      </w:r>
+    </w:p>
+    <w:p>
+      <w:pPr>
+        <w:ind w:firstLine="720"/>
+      </w:pPr>
+      <w:r>
+        <w:t>plays - total number of players</w:t>
+      </w:r>
+      <w:r>
+        <w:t>.</w:t>
+      </w:r>
+    </w:p>
+    <w:p>
+      <w:pPr>
+        <w:ind w:firstLine="720"/>
+      </w:pPr>
+      <w:r>
+        <w:t>playing - number of players currently</w:t>
+      </w:r>
+      <w:r>
+        <w:t>.</w:t>
+      </w:r>
+    </w:p>
+    <w:p>
+      <w:pPr>
+        <w:ind w:firstLine="720"/>
+      </w:pPr>
+      <w:r>
+        <w:t>backlogs - the number of additions of a video game to the backlog</w:t>
+      </w:r>
+      <w:r>
+        <w:t>.</w:t>
+      </w:r>
+    </w:p>
+    <w:p>
+      <w:pPr>
+        <w:ind w:firstLine="720"/>
+      </w:pPr>
+      <w:r>
+        <w:t>wishlists - the number of times a video game has been added to “favorites”</w:t>
+      </w:r>
+      <w:r>
+        <w:t>.</w:t>
+      </w:r>
+    </w:p>
+    <w:p>
+      <w:pPr>
+        <w:ind w:firstLine="720"/>
+      </w:pPr>
+      <w:r>
+        <w:t>description - description of the video game.</w:t>
+      </w:r>
+    </w:p>
+    <w:p>
+      <w:r>
+        <w:t>2.Developers dataset - developers (publishers):</w:t>
+      </w:r>
+    </w:p>
+    <w:p>
+      <w:pPr>
+        <w:ind w:firstLine="720"/>
+      </w:pPr>
+      <w:r>
+        <w:t>id - video game identifier (foreign key)</w:t>
+      </w:r>
+    </w:p>
+    <w:p>
+      <w:pPr>
+        <w:ind w:firstLine="720"/>
+      </w:pPr>
+      <w:r>
+        <w:t>developer - developer (publisher) of a video game.</w:t>
+      </w:r>
+    </w:p>
+    <w:p>
+      <w:r>
+        <w:t>3.Platforms dataset - gaming platforms:</w:t>
+      </w:r>
+    </w:p>
+    <w:p>
+      <w:pPr>
+        <w:ind w:firstLine="720"/>
+      </w:pPr>
+      <w:r>
+        <w:t>id - video game identifier (foreign key)</w:t>
+      </w:r>
+    </w:p>
+    <w:p>
+      <w:pPr>
+        <w:ind w:firstLine="720"/>
+      </w:pPr>
+      <w:r>
+        <w:t>platform - gaming platform.</w:t>
+      </w:r>
+    </w:p>
+    <w:p>
+      <w:r>
+        <w:t>4.Genres dataset - game genres:</w:t>
+      </w:r>
+    </w:p>
+    <w:p>
+      <w:pPr>
+        <w:ind w:firstLine="720"/>
+      </w:pPr>
+      <w:r>
+        <w:t>id - video game identifier (foreign key)</w:t>
+      </w:r>
+      <w:r>
+        <w:t>.</w:t>
+      </w:r>
+    </w:p>
+    <w:p>
+      <w:pPr>
+        <w:ind w:firstLine="720"/>
+      </w:pPr>
+      <w:r>
+        <w:t>genre - video game genre.</w:t>
+      </w:r>
+    </w:p>
+    <w:p>
+      <w:r>
+        <w:t>5. Scores</w:t>
+      </w:r>
+      <w:r>
+        <w:t xml:space="preserve"> dataset - user ratings:</w:t>
+      </w:r>
+    </w:p>
+    <w:p>
+      <w:pPr>
+        <w:ind w:firstLine="720"/>
+      </w:pPr>
+      <w:r>
+        <w:t>id - video game identifier (foreign key)</w:t>
+      </w:r>
+      <w:r>
+        <w:t>.</w:t>
+      </w:r>
+    </w:p>
+    <w:p>
+      <w:pPr>
+        <w:ind w:firstLine="720"/>
+      </w:pPr>
+      <w:r>
+        <w:t>score - score (from 0.5 to 5 in increments of 0.5)</w:t>
+      </w:r>
+      <w:r>
+        <w:t>.</w:t>
+      </w:r>
+    </w:p>
+    <w:p>
+      <w:pPr>
+        <w:ind w:firstLine="720"/>
+      </w:pPr>
+      <w:r>
+        <w:t>amount - number of users that gave this score</w:t>
+      </w:r>
+      <w:r>
+        <w:t>.</w:t>
+      </w:r>
+    </w:p>
+    <w:p/>
+    <w:p/>
+    <w:p/>
+    <w:p/>
+    <w:p/>
+    <w:p>
+      <w:pPr>
+        <w:pStyle w:val="Heading3"/>
         <w:rPr>
           <w:i/>
           <w:iCs/>
         </w:rPr>
-        <w:t xml:space="preserve">3.6 </w:t>
-      </w:r>
+      </w:pPr>
+      <w:bookmarkStart w:id="21" w:name="_Toc164168523"/>
       <w:r>
         <w:rPr>
           <w:i/>
           <w:iCs/>
         </w:rPr>
+        <w:t xml:space="preserve">3.6 </w:t>
+      </w:r>
+      <w:r>
+        <w:rPr>
+          <w:i/>
+          <w:iCs/>
+        </w:rPr>
         <w:t>Version Control</w:t>
       </w:r>
       <w:bookmarkEnd w:id="21"/>
-    </w:p>
-    <w:p>
-      <w:pPr>
-        <w:tabs>
-          <w:tab w:val="left" w:pos="2480"/>
-        </w:tabs>
-      </w:pPr>
-      <w:r>
-        <w:t>There are some missing fields like the ratings of a game on a specific console, but it can be fixed with some after some data cleaning. This means that some changes do need to be made to the chosen dataset.</w:t>
-      </w:r>
     </w:p>
     <w:p>
       <w:pPr>
@@ -6418,7 +6467,37 @@
     </w:p>
     <w:p>
       <w:r>
-        <w:t>The model will be check for its accuracy continuously and depending on the results, more processing of the data is going to be done.</w:t>
+        <w:t>The model</w:t>
+      </w:r>
+      <w:r>
+        <w:t xml:space="preserve"> </w:t>
+      </w:r>
+      <w:r>
+        <w:t xml:space="preserve">will be check for its </w:t>
+      </w:r>
+      <w:r>
+        <w:t>performance after the iterations</w:t>
+      </w:r>
+      <w:r>
+        <w:t>.</w:t>
+      </w:r>
+      <w:r>
+        <w:t xml:space="preserve"> Depending on</w:t>
+      </w:r>
+      <w:r>
+        <w:t xml:space="preserve"> the results</w:t>
+      </w:r>
+      <w:r>
+        <w:t>, if they are found</w:t>
+      </w:r>
+      <w:r>
+        <w:t xml:space="preserve"> are satisfactory</w:t>
+      </w:r>
+      <w:r>
+        <w:t xml:space="preserve"> or not,</w:t>
+      </w:r>
+      <w:r>
+        <w:t xml:space="preserve"> changes will be made either to the model or the preparation of the data.</w:t>
       </w:r>
     </w:p>
     <w:p/>
@@ -6439,15 +6518,7 @@
         <w:t>The target is to give the user the titles of multiple games which can interest them for them to buy.</w:t>
       </w:r>
       <w:r>
-        <w:t xml:space="preserve"> This will be done by finding similar games to the one they have selected and based on the features of the game, find other ones that will be </w:t>
-      </w:r>
-      <w:proofErr w:type="gramStart"/>
-      <w:r>
-        <w:t>similar to</w:t>
-      </w:r>
-      <w:proofErr w:type="gramEnd"/>
-      <w:r>
-        <w:t xml:space="preserve"> it.</w:t>
+        <w:t xml:space="preserve"> This will be done by finding similar games to the one they have selected and based on the features of the game, find other ones that will be similar to it.</w:t>
       </w:r>
     </w:p>
     <w:p/>
@@ -6471,44 +6542,14 @@
         <w:t>selected</w:t>
       </w:r>
       <w:r>
-        <w:t xml:space="preserve"> </w:t>
-      </w:r>
-      <w:proofErr w:type="gramStart"/>
-      <w:r>
-        <w:t>are</w:t>
-      </w:r>
-      <w:r>
-        <w:t xml:space="preserve"> is</w:t>
-      </w:r>
-      <w:proofErr w:type="gramEnd"/>
-      <w:r>
-        <w:t xml:space="preserve"> the TF*IDF model. With it we are able to find out the </w:t>
-      </w:r>
-      <w:proofErr w:type="gramStart"/>
-      <w:r>
-        <w:t>amount</w:t>
-      </w:r>
-      <w:proofErr w:type="gramEnd"/>
-      <w:r>
-        <w:t xml:space="preserve"> of times a certain word has been mentioned withing the selected from us feature – the description. By doing this, we </w:t>
-      </w:r>
-      <w:proofErr w:type="gramStart"/>
-      <w:r>
-        <w:t>are able to</w:t>
-      </w:r>
-      <w:proofErr w:type="gramEnd"/>
-      <w:r>
-        <w:t xml:space="preserve"> find precisely which games are connected to each other by the words they are associated with. For </w:t>
-      </w:r>
-      <w:proofErr w:type="gramStart"/>
-      <w:r>
-        <w:t>example</w:t>
-      </w:r>
-      <w:proofErr w:type="gramEnd"/>
-      <w:r>
-        <w:t xml:space="preserve"> we can use the batman series – if a game is connected to the franchise via the main character, we are shown the other games that are connected to it and can enjoy them.</w:t>
-      </w:r>
-    </w:p>
+        <w:t xml:space="preserve"> are</w:t>
+      </w:r>
+      <w:r>
+        <w:t xml:space="preserve"> is the TF*IDF model. With it we are able to find out the amount of times a certain word has been mentioned withing the selected from us feature – the description. By doing this, we are able to find precisely which games are connected to each other by the words they are associated with. For example we can use the batman series – if a game is connected to the franchise via the main character, we are shown the other games that are connected to it and can enjoy them.</w:t>
+      </w:r>
+    </w:p>
+    <w:p/>
+    <w:p/>
     <w:p/>
     <w:p/>
     <w:p/>

</xml_diff>